<commit_message>
Task #20: updating technical specifications
</commit_message>
<xml_diff>
--- a/Documentation/tz/TZ.docx
+++ b/Documentation/tz/TZ.docx
@@ -11,6 +11,8 @@
           <w:color w:val="000000" w:themeColor="text1"/>
         </w:rPr>
       </w:pPr>
+      <w:bookmarkStart w:id="0" w:name="_GoBack"/>
+      <w:bookmarkEnd w:id="0"/>
       <w:r>
         <w:rPr>
           <w:color w:val="000000" w:themeColor="text1"/>
@@ -529,7 +531,7 @@
       <w:r>
         <w:fldChar w:fldCharType="separate"/>
       </w:r>
-      <w:hyperlink w:anchor="_Toc194118713" w:history="1">
+      <w:hyperlink w:anchor="_Toc194120606" w:history="1">
         <w:r>
           <w:rPr>
             <w:rStyle w:val="af1"/>
@@ -554,23 +556,7 @@
             <w:rFonts w:eastAsiaTheme="majorEastAsia"/>
             <w:noProof/>
           </w:rPr>
-          <w:t>Термины, исп</w:t>
-        </w:r>
-        <w:r>
-          <w:rPr>
-            <w:rStyle w:val="af1"/>
-            <w:rFonts w:eastAsiaTheme="majorEastAsia"/>
-            <w:noProof/>
-          </w:rPr>
-          <w:t>о</w:t>
-        </w:r>
-        <w:r>
-          <w:rPr>
-            <w:rStyle w:val="af1"/>
-            <w:rFonts w:eastAsiaTheme="majorEastAsia"/>
-            <w:noProof/>
-          </w:rPr>
-          <w:t>льзуемые в техническом задании</w:t>
+          <w:t>Термины, используемые в техническом задании</w:t>
         </w:r>
         <w:r>
           <w:rPr>
@@ -591,7 +577,7 @@
             <w:noProof/>
             <w:webHidden/>
           </w:rPr>
-          <w:instrText xml:space="preserve"> PAGEREF _Toc194118713 \h </w:instrText>
+          <w:instrText xml:space="preserve"> PAGEREF _Toc194120606 \h </w:instrText>
         </w:r>
         <w:r>
           <w:rPr>
@@ -636,7 +622,7 @@
           <w:szCs w:val="22"/>
         </w:rPr>
       </w:pPr>
-      <w:hyperlink w:anchor="_Toc194118714" w:history="1">
+      <w:hyperlink w:anchor="_Toc194120607" w:history="1">
         <w:r>
           <w:rPr>
             <w:rStyle w:val="af1"/>
@@ -681,7 +667,7 @@
             <w:noProof/>
             <w:webHidden/>
           </w:rPr>
-          <w:instrText xml:space="preserve"> PAGEREF _Toc194118714 \h </w:instrText>
+          <w:instrText xml:space="preserve"> PAGEREF _Toc194120607 \h </w:instrText>
         </w:r>
         <w:r>
           <w:rPr>
@@ -722,7 +708,7 @@
           <w:szCs w:val="22"/>
         </w:rPr>
       </w:pPr>
-      <w:hyperlink w:anchor="_Toc194118715" w:history="1">
+      <w:hyperlink w:anchor="_Toc194120608" w:history="1">
         <w:r>
           <w:rPr>
             <w:rStyle w:val="af1"/>
@@ -767,7 +753,7 @@
             <w:noProof/>
             <w:webHidden/>
           </w:rPr>
-          <w:instrText xml:space="preserve"> PAGEREF _Toc194118715 \h </w:instrText>
+          <w:instrText xml:space="preserve"> PAGEREF _Toc194120608 \h </w:instrText>
         </w:r>
         <w:r>
           <w:rPr>
@@ -808,7 +794,7 @@
           <w:szCs w:val="22"/>
         </w:rPr>
       </w:pPr>
-      <w:hyperlink w:anchor="_Toc194118716" w:history="1">
+      <w:hyperlink w:anchor="_Toc194120609" w:history="1">
         <w:r>
           <w:rPr>
             <w:rStyle w:val="af1"/>
@@ -853,7 +839,7 @@
             <w:noProof/>
             <w:webHidden/>
           </w:rPr>
-          <w:instrText xml:space="preserve"> PAGEREF _Toc194118716 \h </w:instrText>
+          <w:instrText xml:space="preserve"> PAGEREF _Toc194120609 \h </w:instrText>
         </w:r>
         <w:r>
           <w:rPr>
@@ -898,7 +884,7 @@
           <w:szCs w:val="22"/>
         </w:rPr>
       </w:pPr>
-      <w:hyperlink w:anchor="_Toc194118717" w:history="1">
+      <w:hyperlink w:anchor="_Toc194120610" w:history="1">
         <w:r>
           <w:rPr>
             <w:rStyle w:val="af1"/>
@@ -943,7 +929,7 @@
             <w:noProof/>
             <w:webHidden/>
           </w:rPr>
-          <w:instrText xml:space="preserve"> PAGEREF _Toc194118717 \h </w:instrText>
+          <w:instrText xml:space="preserve"> PAGEREF _Toc194120610 \h </w:instrText>
         </w:r>
         <w:r>
           <w:rPr>
@@ -988,7 +974,7 @@
           <w:szCs w:val="22"/>
         </w:rPr>
       </w:pPr>
-      <w:hyperlink w:anchor="_Toc194118718" w:history="1">
+      <w:hyperlink w:anchor="_Toc194120611" w:history="1">
         <w:r>
           <w:rPr>
             <w:rStyle w:val="af1"/>
@@ -1033,7 +1019,7 @@
             <w:noProof/>
             <w:webHidden/>
           </w:rPr>
-          <w:instrText xml:space="preserve"> PAGEREF _Toc194118718 \h </w:instrText>
+          <w:instrText xml:space="preserve"> PAGEREF _Toc194120611 \h </w:instrText>
         </w:r>
         <w:r>
           <w:rPr>
@@ -1074,7 +1060,7 @@
           <w:szCs w:val="22"/>
         </w:rPr>
       </w:pPr>
-      <w:hyperlink w:anchor="_Toc194118719" w:history="1">
+      <w:hyperlink w:anchor="_Toc194120612" w:history="1">
         <w:r>
           <w:rPr>
             <w:rStyle w:val="af1"/>
@@ -1119,7 +1105,7 @@
             <w:noProof/>
             <w:webHidden/>
           </w:rPr>
-          <w:instrText xml:space="preserve"> PAGEREF _Toc194118719 \h </w:instrText>
+          <w:instrText xml:space="preserve"> PAGEREF _Toc194120612 \h </w:instrText>
         </w:r>
         <w:r>
           <w:rPr>
@@ -1160,7 +1146,7 @@
           <w:szCs w:val="22"/>
         </w:rPr>
       </w:pPr>
-      <w:hyperlink w:anchor="_Toc194118720" w:history="1">
+      <w:hyperlink w:anchor="_Toc194120613" w:history="1">
         <w:r>
           <w:rPr>
             <w:rStyle w:val="af1"/>
@@ -1205,7 +1191,7 @@
             <w:noProof/>
             <w:webHidden/>
           </w:rPr>
-          <w:instrText xml:space="preserve"> PAGEREF _Toc194118720 \h </w:instrText>
+          <w:instrText xml:space="preserve"> PAGEREF _Toc194120613 \h </w:instrText>
         </w:r>
         <w:r>
           <w:rPr>
@@ -1246,7 +1232,7 @@
           <w:szCs w:val="22"/>
         </w:rPr>
       </w:pPr>
-      <w:hyperlink w:anchor="_Toc194118721" w:history="1">
+      <w:hyperlink w:anchor="_Toc194120614" w:history="1">
         <w:r>
           <w:rPr>
             <w:rStyle w:val="af1"/>
@@ -1291,7 +1277,7 @@
             <w:noProof/>
             <w:webHidden/>
           </w:rPr>
-          <w:instrText xml:space="preserve"> PAGEREF _Toc194118721 \h </w:instrText>
+          <w:instrText xml:space="preserve"> PAGEREF _Toc194120614 \h </w:instrText>
         </w:r>
         <w:r>
           <w:rPr>
@@ -1332,7 +1318,7 @@
           <w:szCs w:val="22"/>
         </w:rPr>
       </w:pPr>
-      <w:hyperlink w:anchor="_Toc194118722" w:history="1">
+      <w:hyperlink w:anchor="_Toc194120615" w:history="1">
         <w:r>
           <w:rPr>
             <w:rStyle w:val="af1"/>
@@ -1377,7 +1363,7 @@
             <w:noProof/>
             <w:webHidden/>
           </w:rPr>
-          <w:instrText xml:space="preserve"> PAGEREF _Toc194118722 \h </w:instrText>
+          <w:instrText xml:space="preserve"> PAGEREF _Toc194120615 \h </w:instrText>
         </w:r>
         <w:r>
           <w:rPr>
@@ -1422,7 +1408,7 @@
           <w:szCs w:val="22"/>
         </w:rPr>
       </w:pPr>
-      <w:hyperlink w:anchor="_Toc194118723" w:history="1">
+      <w:hyperlink w:anchor="_Toc194120616" w:history="1">
         <w:r>
           <w:rPr>
             <w:rStyle w:val="af1"/>
@@ -1467,7 +1453,7 @@
             <w:noProof/>
             <w:webHidden/>
           </w:rPr>
-          <w:instrText xml:space="preserve"> PAGEREF _Toc194118723 \h </w:instrText>
+          <w:instrText xml:space="preserve"> PAGEREF _Toc194120616 \h </w:instrText>
         </w:r>
         <w:r>
           <w:rPr>
@@ -1508,7 +1494,7 @@
           <w:szCs w:val="22"/>
         </w:rPr>
       </w:pPr>
-      <w:hyperlink w:anchor="_Toc194118724" w:history="1">
+      <w:hyperlink w:anchor="_Toc194120617" w:history="1">
         <w:r>
           <w:rPr>
             <w:rStyle w:val="af1"/>
@@ -1533,25 +1519,7 @@
             <w:bCs/>
             <w:noProof/>
           </w:rPr>
-          <w:t>C</w:t>
-        </w:r>
-        <w:r>
-          <w:rPr>
-            <w:rStyle w:val="af1"/>
-            <w:rFonts w:eastAsiaTheme="majorEastAsia"/>
-            <w:bCs/>
-            <w:noProof/>
-          </w:rPr>
-          <w:t>o</w:t>
-        </w:r>
-        <w:r>
-          <w:rPr>
-            <w:rStyle w:val="af1"/>
-            <w:rFonts w:eastAsiaTheme="majorEastAsia"/>
-            <w:bCs/>
-            <w:noProof/>
-          </w:rPr>
-          <w:t>inKeeper</w:t>
+          <w:t>CoinKeeper</w:t>
         </w:r>
         <w:r>
           <w:rPr>
@@ -1572,7 +1540,7 @@
             <w:noProof/>
             <w:webHidden/>
           </w:rPr>
-          <w:instrText xml:space="preserve"> PAGEREF _Toc194118724 \h </w:instrText>
+          <w:instrText xml:space="preserve"> PAGEREF _Toc194120617 \h </w:instrText>
         </w:r>
         <w:r>
           <w:rPr>
@@ -1613,7 +1581,7 @@
           <w:szCs w:val="22"/>
         </w:rPr>
       </w:pPr>
-      <w:hyperlink w:anchor="_Toc194118725" w:history="1">
+      <w:hyperlink w:anchor="_Toc194120618" w:history="1">
         <w:r>
           <w:rPr>
             <w:rStyle w:val="af1"/>
@@ -1658,7 +1626,7 @@
             <w:noProof/>
             <w:webHidden/>
           </w:rPr>
-          <w:instrText xml:space="preserve"> PAGEREF _Toc194118725 \h </w:instrText>
+          <w:instrText xml:space="preserve"> PAGEREF _Toc194120618 \h </w:instrText>
         </w:r>
         <w:r>
           <w:rPr>
@@ -1703,7 +1671,7 @@
           <w:szCs w:val="22"/>
         </w:rPr>
       </w:pPr>
-      <w:hyperlink w:anchor="_Toc194118726" w:history="1">
+      <w:hyperlink w:anchor="_Toc194120619" w:history="1">
         <w:r>
           <w:rPr>
             <w:rStyle w:val="af1"/>
@@ -1748,7 +1716,7 @@
             <w:noProof/>
             <w:webHidden/>
           </w:rPr>
-          <w:instrText xml:space="preserve"> PAGEREF _Toc194118726 \h </w:instrText>
+          <w:instrText xml:space="preserve"> PAGEREF _Toc194120619 \h </w:instrText>
         </w:r>
         <w:r>
           <w:rPr>
@@ -1789,7 +1757,7 @@
           <w:szCs w:val="22"/>
         </w:rPr>
       </w:pPr>
-      <w:hyperlink w:anchor="_Toc194118727" w:history="1">
+      <w:hyperlink w:anchor="_Toc194120620" w:history="1">
         <w:r>
           <w:rPr>
             <w:rStyle w:val="af1"/>
@@ -1834,7 +1802,7 @@
             <w:noProof/>
             <w:webHidden/>
           </w:rPr>
-          <w:instrText xml:space="preserve"> PAGEREF _Toc194118727 \h </w:instrText>
+          <w:instrText xml:space="preserve"> PAGEREF _Toc194120620 \h </w:instrText>
         </w:r>
         <w:r>
           <w:rPr>
@@ -1875,7 +1843,7 @@
           <w:szCs w:val="22"/>
         </w:rPr>
       </w:pPr>
-      <w:hyperlink w:anchor="_Toc194118728" w:history="1">
+      <w:hyperlink w:anchor="_Toc194120621" w:history="1">
         <w:r>
           <w:rPr>
             <w:rStyle w:val="af1"/>
@@ -1899,23 +1867,7 @@
             <w:rFonts w:eastAsiaTheme="majorEastAsia"/>
             <w:noProof/>
           </w:rPr>
-          <w:t>Требования</w:t>
-        </w:r>
-        <w:r>
-          <w:rPr>
-            <w:rStyle w:val="af1"/>
-            <w:rFonts w:eastAsiaTheme="majorEastAsia"/>
-            <w:noProof/>
-          </w:rPr>
-          <w:t xml:space="preserve"> </w:t>
-        </w:r>
-        <w:r>
-          <w:rPr>
-            <w:rStyle w:val="af1"/>
-            <w:rFonts w:eastAsiaTheme="majorEastAsia"/>
-            <w:noProof/>
-          </w:rPr>
-          <w:t>к архитектуре</w:t>
+          <w:t>Требования к архитектуре</w:t>
         </w:r>
         <w:r>
           <w:rPr>
@@ -1936,7 +1888,7 @@
             <w:noProof/>
             <w:webHidden/>
           </w:rPr>
-          <w:instrText xml:space="preserve"> PAGEREF _Toc194118728 \h </w:instrText>
+          <w:instrText xml:space="preserve"> PAGEREF _Toc194120621 \h </w:instrText>
         </w:r>
         <w:r>
           <w:rPr>
@@ -1981,7 +1933,7 @@
           <w:szCs w:val="22"/>
         </w:rPr>
       </w:pPr>
-      <w:hyperlink w:anchor="_Toc194118729" w:history="1">
+      <w:hyperlink w:anchor="_Toc194120622" w:history="1">
         <w:r>
           <w:rPr>
             <w:rStyle w:val="af1"/>
@@ -2026,7 +1978,7 @@
             <w:noProof/>
             <w:webHidden/>
           </w:rPr>
-          <w:instrText xml:space="preserve"> PAGEREF _Toc194118729 \h </w:instrText>
+          <w:instrText xml:space="preserve"> PAGEREF _Toc194120622 \h </w:instrText>
         </w:r>
         <w:r>
           <w:rPr>
@@ -2067,7 +2019,7 @@
           <w:szCs w:val="22"/>
         </w:rPr>
       </w:pPr>
-      <w:hyperlink w:anchor="_Toc194118730" w:history="1">
+      <w:hyperlink w:anchor="_Toc194120623" w:history="1">
         <w:r>
           <w:rPr>
             <w:rStyle w:val="af1"/>
@@ -2112,7 +2064,7 @@
             <w:noProof/>
             <w:webHidden/>
           </w:rPr>
-          <w:instrText xml:space="preserve"> PAGEREF _Toc194118730 \h </w:instrText>
+          <w:instrText xml:space="preserve"> PAGEREF _Toc194120623 \h </w:instrText>
         </w:r>
         <w:r>
           <w:rPr>
@@ -2153,7 +2105,7 @@
           <w:szCs w:val="22"/>
         </w:rPr>
       </w:pPr>
-      <w:hyperlink w:anchor="_Toc194118731" w:history="1">
+      <w:hyperlink w:anchor="_Toc194120624" w:history="1">
         <w:r>
           <w:rPr>
             <w:rStyle w:val="af1"/>
@@ -2198,7 +2150,7 @@
             <w:noProof/>
             <w:webHidden/>
           </w:rPr>
-          <w:instrText xml:space="preserve"> PAGEREF _Toc194118731 \h </w:instrText>
+          <w:instrText xml:space="preserve"> PAGEREF _Toc194120624 \h </w:instrText>
         </w:r>
         <w:r>
           <w:rPr>
@@ -2239,7 +2191,7 @@
           <w:szCs w:val="22"/>
         </w:rPr>
       </w:pPr>
-      <w:hyperlink w:anchor="_Toc194118732" w:history="1">
+      <w:hyperlink w:anchor="_Toc194120625" w:history="1">
         <w:r>
           <w:rPr>
             <w:rStyle w:val="af1"/>
@@ -2284,7 +2236,7 @@
             <w:noProof/>
             <w:webHidden/>
           </w:rPr>
-          <w:instrText xml:space="preserve"> PAGEREF _Toc194118732 \h </w:instrText>
+          <w:instrText xml:space="preserve"> PAGEREF _Toc194120625 \h </w:instrText>
         </w:r>
         <w:r>
           <w:rPr>
@@ -2329,7 +2281,7 @@
           <w:szCs w:val="22"/>
         </w:rPr>
       </w:pPr>
-      <w:hyperlink w:anchor="_Toc194118733" w:history="1">
+      <w:hyperlink w:anchor="_Toc194120626" w:history="1">
         <w:r>
           <w:rPr>
             <w:rStyle w:val="af1"/>
@@ -2374,7 +2326,7 @@
             <w:noProof/>
             <w:webHidden/>
           </w:rPr>
-          <w:instrText xml:space="preserve"> PAGEREF _Toc194118733 \h </w:instrText>
+          <w:instrText xml:space="preserve"> PAGEREF _Toc194120626 \h </w:instrText>
         </w:r>
         <w:r>
           <w:rPr>
@@ -2415,7 +2367,7 @@
           <w:szCs w:val="22"/>
         </w:rPr>
       </w:pPr>
-      <w:hyperlink w:anchor="_Toc194118734" w:history="1">
+      <w:hyperlink w:anchor="_Toc194120627" w:history="1">
         <w:r>
           <w:rPr>
             <w:rStyle w:val="af1"/>
@@ -2460,7 +2412,7 @@
             <w:noProof/>
             <w:webHidden/>
           </w:rPr>
-          <w:instrText xml:space="preserve"> PAGEREF _Toc194118734 \h </w:instrText>
+          <w:instrText xml:space="preserve"> PAGEREF _Toc194120627 \h </w:instrText>
         </w:r>
         <w:r>
           <w:rPr>
@@ -2501,7 +2453,7 @@
           <w:szCs w:val="22"/>
         </w:rPr>
       </w:pPr>
-      <w:hyperlink w:anchor="_Toc194118735" w:history="1">
+      <w:hyperlink w:anchor="_Toc194120628" w:history="1">
         <w:r>
           <w:rPr>
             <w:rStyle w:val="af1"/>
@@ -2546,7 +2498,7 @@
             <w:noProof/>
             <w:webHidden/>
           </w:rPr>
-          <w:instrText xml:space="preserve"> PAGEREF _Toc194118735 \h </w:instrText>
+          <w:instrText xml:space="preserve"> PAGEREF _Toc194120628 \h </w:instrText>
         </w:r>
         <w:r>
           <w:rPr>
@@ -2591,7 +2543,7 @@
           <w:szCs w:val="22"/>
         </w:rPr>
       </w:pPr>
-      <w:hyperlink w:anchor="_Toc194118736" w:history="1">
+      <w:hyperlink w:anchor="_Toc194120629" w:history="1">
         <w:r>
           <w:rPr>
             <w:rStyle w:val="af1"/>
@@ -2636,7 +2588,7 @@
             <w:noProof/>
             <w:webHidden/>
           </w:rPr>
-          <w:instrText xml:space="preserve"> PAGEREF _Toc194118736 \h </w:instrText>
+          <w:instrText xml:space="preserve"> PAGEREF _Toc194120629 \h </w:instrText>
         </w:r>
         <w:r>
           <w:rPr>
@@ -2677,7 +2629,7 @@
           <w:szCs w:val="22"/>
         </w:rPr>
       </w:pPr>
-      <w:hyperlink w:anchor="_Toc194118737" w:history="1">
+      <w:hyperlink w:anchor="_Toc194120630" w:history="1">
         <w:r>
           <w:rPr>
             <w:rStyle w:val="af1"/>
@@ -2722,7 +2674,7 @@
             <w:noProof/>
             <w:webHidden/>
           </w:rPr>
-          <w:instrText xml:space="preserve"> PAGEREF _Toc194118737 \h </w:instrText>
+          <w:instrText xml:space="preserve"> PAGEREF _Toc194120630 \h </w:instrText>
         </w:r>
         <w:r>
           <w:rPr>
@@ -2767,7 +2719,7 @@
           <w:szCs w:val="22"/>
         </w:rPr>
       </w:pPr>
-      <w:hyperlink w:anchor="_Toc194118738" w:history="1">
+      <w:hyperlink w:anchor="_Toc194120631" w:history="1">
         <w:r>
           <w:rPr>
             <w:rStyle w:val="af1"/>
@@ -2812,7 +2764,7 @@
             <w:noProof/>
             <w:webHidden/>
           </w:rPr>
-          <w:instrText xml:space="preserve"> PAGEREF _Toc194118738 \h </w:instrText>
+          <w:instrText xml:space="preserve"> PAGEREF _Toc194120631 \h </w:instrText>
         </w:r>
         <w:r>
           <w:rPr>
@@ -2857,7 +2809,7 @@
           <w:szCs w:val="22"/>
         </w:rPr>
       </w:pPr>
-      <w:hyperlink w:anchor="_Toc194118739" w:history="1">
+      <w:hyperlink w:anchor="_Toc194120632" w:history="1">
         <w:r>
           <w:rPr>
             <w:rStyle w:val="af1"/>
@@ -2902,7 +2854,7 @@
             <w:noProof/>
             <w:webHidden/>
           </w:rPr>
-          <w:instrText xml:space="preserve"> PAGEREF _Toc194118739 \h </w:instrText>
+          <w:instrText xml:space="preserve"> PAGEREF _Toc194120632 \h </w:instrText>
         </w:r>
         <w:r>
           <w:rPr>
@@ -2947,7 +2899,7 @@
           <w:szCs w:val="22"/>
         </w:rPr>
       </w:pPr>
-      <w:hyperlink w:anchor="_Toc194118740" w:history="1">
+      <w:hyperlink w:anchor="_Toc194120633" w:history="1">
         <w:r>
           <w:rPr>
             <w:rStyle w:val="af1"/>
@@ -2992,7 +2944,7 @@
             <w:noProof/>
             <w:webHidden/>
           </w:rPr>
-          <w:instrText xml:space="preserve"> PAGEREF _Toc194118740 \h </w:instrText>
+          <w:instrText xml:space="preserve"> PAGEREF _Toc194120633 \h </w:instrText>
         </w:r>
         <w:r>
           <w:rPr>
@@ -3037,7 +2989,7 @@
           <w:szCs w:val="22"/>
         </w:rPr>
       </w:pPr>
-      <w:hyperlink w:anchor="_Toc194118741" w:history="1">
+      <w:hyperlink w:anchor="_Toc194120634" w:history="1">
         <w:r>
           <w:rPr>
             <w:rStyle w:val="af1"/>
@@ -3082,7 +3034,7 @@
             <w:noProof/>
             <w:webHidden/>
           </w:rPr>
-          <w:instrText xml:space="preserve"> PAGEREF _Toc194118741 \h </w:instrText>
+          <w:instrText xml:space="preserve"> PAGEREF _Toc194120634 \h </w:instrText>
         </w:r>
         <w:r>
           <w:rPr>
@@ -3127,7 +3079,7 @@
           <w:szCs w:val="22"/>
         </w:rPr>
       </w:pPr>
-      <w:hyperlink w:anchor="_Toc194118742" w:history="1">
+      <w:hyperlink w:anchor="_Toc194120635" w:history="1">
         <w:r>
           <w:rPr>
             <w:rStyle w:val="af1"/>
@@ -3172,7 +3124,7 @@
             <w:noProof/>
             <w:webHidden/>
           </w:rPr>
-          <w:instrText xml:space="preserve"> PAGEREF _Toc194118742 \h </w:instrText>
+          <w:instrText xml:space="preserve"> PAGEREF _Toc194120635 \h </w:instrText>
         </w:r>
         <w:r>
           <w:rPr>
@@ -3217,7 +3169,7 @@
           <w:szCs w:val="22"/>
         </w:rPr>
       </w:pPr>
-      <w:hyperlink w:anchor="_Toc194118743" w:history="1">
+      <w:hyperlink w:anchor="_Toc194120636" w:history="1">
         <w:r>
           <w:rPr>
             <w:rStyle w:val="af1"/>
@@ -3262,7 +3214,7 @@
             <w:noProof/>
             <w:webHidden/>
           </w:rPr>
-          <w:instrText xml:space="preserve"> PAGEREF _Toc194118743 \h </w:instrText>
+          <w:instrText xml:space="preserve"> PAGEREF _Toc194120636 \h </w:instrText>
         </w:r>
         <w:r>
           <w:rPr>
@@ -3306,30 +3258,14 @@
           <w:szCs w:val="22"/>
         </w:rPr>
       </w:pPr>
-      <w:hyperlink w:anchor="_Toc194118744" w:history="1">
+      <w:hyperlink w:anchor="_Toc194120637" w:history="1">
         <w:r>
           <w:rPr>
             <w:rStyle w:val="af1"/>
             <w:rFonts w:eastAsiaTheme="majorEastAsia"/>
             <w:noProof/>
           </w:rPr>
-          <w:t>Прило</w:t>
-        </w:r>
-        <w:r>
-          <w:rPr>
-            <w:rStyle w:val="af1"/>
-            <w:rFonts w:eastAsiaTheme="majorEastAsia"/>
-            <w:noProof/>
-          </w:rPr>
-          <w:t>ж</w:t>
-        </w:r>
-        <w:r>
-          <w:rPr>
-            <w:rStyle w:val="af1"/>
-            <w:rFonts w:eastAsiaTheme="majorEastAsia"/>
-            <w:noProof/>
-          </w:rPr>
-          <w:t>ение</w:t>
+          <w:t>Приложение</w:t>
         </w:r>
         <w:r>
           <w:rPr>
@@ -3350,7 +3286,7 @@
             <w:noProof/>
             <w:webHidden/>
           </w:rPr>
-          <w:instrText xml:space="preserve"> PAGEREF _Toc194118744 \h </w:instrText>
+          <w:instrText xml:space="preserve"> PAGEREF _Toc194120637 \h </w:instrText>
         </w:r>
         <w:r>
           <w:rPr>
@@ -3424,14 +3360,14 @@
           <w:lang w:val="en-US"/>
         </w:rPr>
       </w:pPr>
-      <w:bookmarkStart w:id="0" w:name="_Toc1574214834"/>
-      <w:bookmarkStart w:id="1" w:name="_Toc194118713"/>
+      <w:bookmarkStart w:id="1" w:name="_Toc1574214834"/>
+      <w:bookmarkStart w:id="2" w:name="_Toc194120606"/>
       <w:r>
         <w:lastRenderedPageBreak/>
         <w:t>Термины, используемые в техническом задании</w:t>
       </w:r>
-      <w:bookmarkEnd w:id="0"/>
       <w:bookmarkEnd w:id="1"/>
+      <w:bookmarkEnd w:id="2"/>
     </w:p>
     <w:tbl>
       <w:tblPr>
@@ -4190,14 +4126,14 @@
       <w:pPr>
         <w:pStyle w:val="1"/>
       </w:pPr>
-      <w:bookmarkStart w:id="2" w:name="_Toc1055524516"/>
-      <w:bookmarkStart w:id="3" w:name="_Toc194118714"/>
+      <w:bookmarkStart w:id="3" w:name="_Toc1055524516"/>
+      <w:bookmarkStart w:id="4" w:name="_Toc194120607"/>
       <w:r>
         <w:lastRenderedPageBreak/>
         <w:t>Общие сведения</w:t>
       </w:r>
-      <w:bookmarkEnd w:id="2"/>
       <w:bookmarkEnd w:id="3"/>
+      <w:bookmarkEnd w:id="4"/>
     </w:p>
     <w:p>
       <w:pPr>
@@ -4207,16 +4143,16 @@
           <w:lang w:val="ru-RU"/>
         </w:rPr>
       </w:pPr>
-      <w:bookmarkStart w:id="4" w:name="_Toc148360526"/>
-      <w:bookmarkStart w:id="5" w:name="_Toc194118715"/>
+      <w:bookmarkStart w:id="5" w:name="_Toc148360526"/>
+      <w:bookmarkStart w:id="6" w:name="_Toc194120608"/>
       <w:r>
         <w:rPr>
           <w:lang w:val="ru-RU"/>
         </w:rPr>
         <w:t>Наименование системы</w:t>
       </w:r>
-      <w:bookmarkEnd w:id="4"/>
       <w:bookmarkEnd w:id="5"/>
+      <w:bookmarkEnd w:id="6"/>
     </w:p>
     <w:p>
       <w:pPr>
@@ -4258,8 +4194,8 @@
       <w:pPr>
         <w:pStyle w:val="2"/>
       </w:pPr>
-      <w:bookmarkStart w:id="6" w:name="_Toc984517832"/>
-      <w:bookmarkStart w:id="7" w:name="_Toc194118716"/>
+      <w:bookmarkStart w:id="7" w:name="_Toc984517832"/>
+      <w:bookmarkStart w:id="8" w:name="_Toc194120609"/>
       <w:proofErr w:type="spellStart"/>
       <w:r>
         <w:t>Наименование</w:t>
@@ -4288,16 +4224,16 @@
       <w:r>
         <w:t>приложения</w:t>
       </w:r>
-      <w:bookmarkEnd w:id="6"/>
       <w:bookmarkEnd w:id="7"/>
+      <w:bookmarkEnd w:id="8"/>
       <w:proofErr w:type="spellEnd"/>
     </w:p>
     <w:p>
       <w:pPr>
         <w:pStyle w:val="3"/>
       </w:pPr>
-      <w:bookmarkStart w:id="8" w:name="_Toc540800923"/>
-      <w:bookmarkStart w:id="9" w:name="_Toc194118717"/>
+      <w:bookmarkStart w:id="9" w:name="_Toc540800923"/>
+      <w:bookmarkStart w:id="10" w:name="_Toc194120610"/>
       <w:proofErr w:type="spellStart"/>
       <w:r>
         <w:t>Наименование</w:t>
@@ -4310,8 +4246,8 @@
       <w:r>
         <w:t>заказчика</w:t>
       </w:r>
-      <w:bookmarkEnd w:id="8"/>
       <w:bookmarkEnd w:id="9"/>
+      <w:bookmarkEnd w:id="10"/>
       <w:proofErr w:type="spellEnd"/>
     </w:p>
     <w:p>
@@ -4326,8 +4262,8 @@
       <w:pPr>
         <w:pStyle w:val="3"/>
       </w:pPr>
-      <w:bookmarkStart w:id="10" w:name="_Toc914798571"/>
-      <w:bookmarkStart w:id="11" w:name="_Toc194118718"/>
+      <w:bookmarkStart w:id="11" w:name="_Toc914798571"/>
+      <w:bookmarkStart w:id="12" w:name="_Toc194120611"/>
       <w:proofErr w:type="spellStart"/>
       <w:r>
         <w:t>Наименование</w:t>
@@ -4340,8 +4276,8 @@
       <w:r>
         <w:t>исполнителя</w:t>
       </w:r>
-      <w:bookmarkEnd w:id="10"/>
       <w:bookmarkEnd w:id="11"/>
+      <w:bookmarkEnd w:id="12"/>
       <w:proofErr w:type="spellEnd"/>
     </w:p>
     <w:p>
@@ -4573,8 +4509,8 @@
           <w:lang w:val="ru-RU"/>
         </w:rPr>
       </w:pPr>
-      <w:bookmarkStart w:id="12" w:name="_Toc2129126754"/>
-      <w:bookmarkStart w:id="13" w:name="_Toc194118719"/>
+      <w:bookmarkStart w:id="13" w:name="_Toc2129126754"/>
+      <w:bookmarkStart w:id="14" w:name="_Toc194120612"/>
       <w:r>
         <w:rPr>
           <w:lang w:val="ru-RU"/>
@@ -4582,8 +4518,8 @@
         <w:lastRenderedPageBreak/>
         <w:t>Перечень документов, на основании которых создается приложение</w:t>
       </w:r>
-      <w:bookmarkEnd w:id="12"/>
       <w:bookmarkEnd w:id="13"/>
+      <w:bookmarkEnd w:id="14"/>
     </w:p>
     <w:p>
       <w:pPr>
@@ -4628,16 +4564,16 @@
           <w:lang w:val="ru-RU"/>
         </w:rPr>
       </w:pPr>
-      <w:bookmarkStart w:id="14" w:name="_Toc1228793587"/>
-      <w:bookmarkStart w:id="15" w:name="_Toc194118720"/>
+      <w:bookmarkStart w:id="15" w:name="_Toc1228793587"/>
+      <w:bookmarkStart w:id="16" w:name="_Toc194120613"/>
       <w:r>
         <w:rPr>
           <w:lang w:val="ru-RU"/>
         </w:rPr>
         <w:t>Состав и содержание работ по созданию приложения</w:t>
       </w:r>
-      <w:bookmarkEnd w:id="14"/>
       <w:bookmarkEnd w:id="15"/>
+      <w:bookmarkEnd w:id="16"/>
     </w:p>
     <w:p>
       <w:pPr>
@@ -4817,8 +4753,8 @@
           <w:lang w:val="ru-RU"/>
         </w:rPr>
       </w:pPr>
-      <w:bookmarkStart w:id="16" w:name="_Toc283054043"/>
-      <w:bookmarkStart w:id="17" w:name="_Toc194118721"/>
+      <w:bookmarkStart w:id="17" w:name="_Toc283054043"/>
+      <w:bookmarkStart w:id="18" w:name="_Toc194120614"/>
       <w:r>
         <w:rPr>
           <w:lang w:val="ru-RU"/>
@@ -4826,8 +4762,8 @@
         <w:lastRenderedPageBreak/>
         <w:t>Порядок оформления и предъявления заказчику результатов работ по созданию приложения</w:t>
       </w:r>
-      <w:bookmarkEnd w:id="16"/>
       <w:bookmarkEnd w:id="17"/>
+      <w:bookmarkEnd w:id="18"/>
     </w:p>
     <w:p>
       <w:pPr>
@@ -4916,15 +4852,15 @@
           <w:lang w:val="ru-RU"/>
         </w:rPr>
       </w:pPr>
-      <w:bookmarkStart w:id="18" w:name="_Toc1535537341"/>
-      <w:bookmarkStart w:id="19" w:name="_Toc194118722"/>
+      <w:bookmarkStart w:id="19" w:name="_Toc1535537341"/>
+      <w:bookmarkStart w:id="20" w:name="_Toc194120615"/>
       <w:r>
         <w:rPr>
           <w:lang w:val="ru-RU"/>
         </w:rPr>
         <w:t xml:space="preserve">Цели и назначение создания </w:t>
       </w:r>
-      <w:bookmarkEnd w:id="18"/>
+      <w:bookmarkEnd w:id="19"/>
       <w:r>
         <w:t>android</w:t>
       </w:r>
@@ -4934,7 +4870,7 @@
         </w:rPr>
         <w:t>-приложения</w:t>
       </w:r>
-      <w:bookmarkEnd w:id="19"/>
+      <w:bookmarkEnd w:id="20"/>
     </w:p>
     <w:p>
       <w:pPr>
@@ -5108,14 +5044,14 @@
       <w:pPr>
         <w:pStyle w:val="1"/>
       </w:pPr>
-      <w:bookmarkStart w:id="20" w:name="_Toc2050041583"/>
-      <w:bookmarkStart w:id="21" w:name="_Toc194118723"/>
+      <w:bookmarkStart w:id="21" w:name="_Toc2050041583"/>
+      <w:bookmarkStart w:id="22" w:name="_Toc194120616"/>
       <w:r>
         <w:lastRenderedPageBreak/>
         <w:t>Анализ конкурентов</w:t>
       </w:r>
-      <w:bookmarkEnd w:id="20"/>
       <w:bookmarkEnd w:id="21"/>
+      <w:bookmarkEnd w:id="22"/>
     </w:p>
     <w:p>
       <w:pPr>
@@ -5152,7 +5088,7 @@
           <w:lang w:val="ru-RU"/>
         </w:rPr>
       </w:pPr>
-      <w:bookmarkStart w:id="22" w:name="_Toc194118724"/>
+      <w:bookmarkStart w:id="23" w:name="_Toc194120617"/>
       <w:proofErr w:type="spellStart"/>
       <w:r>
         <w:rPr>
@@ -5162,7 +5098,7 @@
         </w:rPr>
         <w:t>CoinKeeper</w:t>
       </w:r>
-      <w:bookmarkEnd w:id="22"/>
+      <w:bookmarkEnd w:id="23"/>
       <w:proofErr w:type="spellEnd"/>
     </w:p>
     <w:p>
@@ -5339,12 +5275,12 @@
       <w:pPr>
         <w:pStyle w:val="2"/>
       </w:pPr>
-      <w:bookmarkStart w:id="23" w:name="_Toc194118725"/>
+      <w:bookmarkStart w:id="24" w:name="_Toc194120618"/>
       <w:proofErr w:type="spellStart"/>
       <w:r>
         <w:t>ZenMoney</w:t>
       </w:r>
-      <w:bookmarkEnd w:id="23"/>
+      <w:bookmarkEnd w:id="24"/>
       <w:proofErr w:type="spellEnd"/>
     </w:p>
     <w:p>
@@ -5384,7 +5320,7 @@
       <w:pPr>
         <w:pStyle w:val="a0"/>
       </w:pPr>
-      <w:bookmarkStart w:id="24" w:name="_Hlk192793485"/>
+      <w:bookmarkStart w:id="25" w:name="_Hlk192793485"/>
       <w:r>
         <w:t>Автоматическая синхронизация с банковскими картами и счетами (минимальный ручной ввод)</w:t>
       </w:r>
@@ -5428,7 +5364,7 @@
         <w:t>Поддержка совместного бюджета для семьи.</w:t>
       </w:r>
     </w:p>
-    <w:bookmarkEnd w:id="24"/>
+    <w:bookmarkEnd w:id="25"/>
     <w:p>
       <w:pPr>
         <w:pStyle w:val="-"/>
@@ -5442,7 +5378,7 @@
       <w:pPr>
         <w:pStyle w:val="a0"/>
       </w:pPr>
-      <w:bookmarkStart w:id="25" w:name="_Hlk192793547"/>
+      <w:bookmarkStart w:id="26" w:name="_Hlk192793547"/>
       <w:r>
         <w:t xml:space="preserve"> Многие функции доступны только в платной версии</w:t>
       </w:r>
@@ -5454,8 +5390,8 @@
       <w:pPr>
         <w:pStyle w:val="a0"/>
       </w:pPr>
-      <w:bookmarkStart w:id="26" w:name="_Hlk192793555"/>
-      <w:bookmarkEnd w:id="25"/>
+      <w:bookmarkStart w:id="27" w:name="_Hlk192793555"/>
+      <w:bookmarkEnd w:id="26"/>
       <w:r>
         <w:t xml:space="preserve"> Возможны задержки синхронизации с банками</w:t>
       </w:r>
@@ -5467,8 +5403,8 @@
       <w:pPr>
         <w:pStyle w:val="a0"/>
       </w:pPr>
-      <w:bookmarkStart w:id="27" w:name="_Toc339246132"/>
-      <w:bookmarkEnd w:id="26"/>
+      <w:bookmarkStart w:id="28" w:name="_Toc339246132"/>
+      <w:bookmarkEnd w:id="27"/>
       <w:r>
         <w:t xml:space="preserve"> Сложность первоначальной настройки категорий и счетов</w:t>
       </w:r>
@@ -5502,20 +5438,20 @@
       <w:pPr>
         <w:pStyle w:val="1"/>
       </w:pPr>
-      <w:bookmarkStart w:id="28" w:name="_Toc194118726"/>
+      <w:bookmarkStart w:id="29" w:name="_Toc194120619"/>
       <w:r>
         <w:lastRenderedPageBreak/>
         <w:t>Требования к приложению и программному обеспечению</w:t>
       </w:r>
-      <w:bookmarkEnd w:id="27"/>
       <w:bookmarkEnd w:id="28"/>
+      <w:bookmarkEnd w:id="29"/>
     </w:p>
     <w:p>
       <w:pPr>
         <w:pStyle w:val="2"/>
       </w:pPr>
-      <w:bookmarkStart w:id="29" w:name="_Toc313541209"/>
-      <w:bookmarkStart w:id="30" w:name="_Toc194118727"/>
+      <w:bookmarkStart w:id="30" w:name="_Toc313541209"/>
+      <w:bookmarkStart w:id="31" w:name="_Toc194120620"/>
       <w:proofErr w:type="spellStart"/>
       <w:r>
         <w:t>Требования</w:t>
@@ -5536,8 +5472,8 @@
       <w:r>
         <w:t>данных</w:t>
       </w:r>
-      <w:bookmarkEnd w:id="29"/>
       <w:bookmarkEnd w:id="30"/>
+      <w:bookmarkEnd w:id="31"/>
       <w:proofErr w:type="spellEnd"/>
     </w:p>
     <w:p>
@@ -5602,66 +5538,64 @@
       <w:pPr>
         <w:pStyle w:val="2"/>
       </w:pPr>
-      <w:bookmarkStart w:id="31" w:name="_Toc503091439"/>
-      <w:bookmarkStart w:id="32" w:name="_Toc194118728"/>
-      <w:bookmarkStart w:id="33" w:name="_GoBack"/>
+      <w:bookmarkStart w:id="32" w:name="_Toc503091439"/>
+      <w:bookmarkStart w:id="33" w:name="_Toc194120621"/>
+      <w:proofErr w:type="spellStart"/>
+      <w:r>
+        <w:t>Требования</w:t>
+      </w:r>
+      <w:proofErr w:type="spellEnd"/>
+      <w:r>
+        <w:t xml:space="preserve"> к </w:t>
+      </w:r>
+      <w:proofErr w:type="spellStart"/>
+      <w:r>
+        <w:t>архитектуре</w:t>
+      </w:r>
+      <w:bookmarkEnd w:id="32"/>
       <w:bookmarkEnd w:id="33"/>
+      <w:proofErr w:type="spellEnd"/>
+    </w:p>
+    <w:p>
+      <w:r>
+        <w:t>Приложение</w:t>
+      </w:r>
+      <w:r>
+        <w:t xml:space="preserve"> </w:t>
+      </w:r>
+      <w:r>
+        <w:t>должно быть реализовано с применением клиент-серверной архитектуры на основе REST API, обеспечивающей надежное взаимодействие между мобильным клиентом (</w:t>
+      </w:r>
       <w:proofErr w:type="spellStart"/>
       <w:r>
-        <w:t>Требования</w:t>
+        <w:t>Flutter</w:t>
       </w:r>
       <w:proofErr w:type="spellEnd"/>
       <w:r>
-        <w:t xml:space="preserve"> к </w:t>
+        <w:t>) и серверной частью (</w:t>
       </w:r>
       <w:proofErr w:type="spellStart"/>
       <w:r>
-        <w:t>архитектуре</w:t>
-      </w:r>
-      <w:bookmarkEnd w:id="31"/>
-      <w:bookmarkEnd w:id="32"/>
+        <w:t>Java</w:t>
+      </w:r>
       <w:proofErr w:type="spellEnd"/>
-    </w:p>
-    <w:p>
-      <w:r>
-        <w:t>Приложение</w:t>
-      </w:r>
+      <w:r>
+        <w:t>/</w:t>
+      </w:r>
+      <w:proofErr w:type="spellStart"/>
+      <w:r>
+        <w:t>Spring</w:t>
+      </w:r>
+      <w:proofErr w:type="spellEnd"/>
       <w:r>
         <w:t xml:space="preserve"> </w:t>
       </w:r>
-      <w:r>
-        <w:t>должно быть реализовано с применением клиент-серверной архитектуры на основе REST API, обеспечивающей надежное взаимодействие между мобильным клиентом (</w:t>
-      </w:r>
       <w:proofErr w:type="spellStart"/>
       <w:r>
-        <w:t>Flutter</w:t>
+        <w:t>Boot</w:t>
       </w:r>
       <w:proofErr w:type="spellEnd"/>
       <w:r>
-        <w:t>) и серверной частью (</w:t>
-      </w:r>
-      <w:proofErr w:type="spellStart"/>
-      <w:r>
-        <w:t>Java</w:t>
-      </w:r>
-      <w:proofErr w:type="spellEnd"/>
-      <w:r>
-        <w:t>/</w:t>
-      </w:r>
-      <w:proofErr w:type="spellStart"/>
-      <w:r>
-        <w:t>Spring</w:t>
-      </w:r>
-      <w:proofErr w:type="spellEnd"/>
-      <w:r>
-        <w:t xml:space="preserve"> </w:t>
-      </w:r>
-      <w:proofErr w:type="spellStart"/>
-      <w:r>
-        <w:t>Boot</w:t>
-      </w:r>
-      <w:proofErr w:type="spellEnd"/>
-      <w:r>
         <w:t>)</w:t>
       </w:r>
       <w:r>
@@ -5676,7 +5610,7 @@
         </w:rPr>
       </w:pPr>
       <w:bookmarkStart w:id="34" w:name="_Toc1632849069"/>
-      <w:bookmarkStart w:id="35" w:name="_Toc194118729"/>
+      <w:bookmarkStart w:id="35" w:name="_Toc194120622"/>
       <w:r>
         <w:rPr>
           <w:lang w:val="ru-RU"/>
@@ -6117,7 +6051,7 @@
         <w:pStyle w:val="2"/>
       </w:pPr>
       <w:bookmarkStart w:id="36" w:name="_Toc2036460781"/>
-      <w:bookmarkStart w:id="37" w:name="_Toc194118730"/>
+      <w:bookmarkStart w:id="37" w:name="_Toc194120623"/>
       <w:proofErr w:type="spellStart"/>
       <w:r>
         <w:t>Требования</w:t>
@@ -6333,7 +6267,7 @@
         <w:pStyle w:val="2"/>
       </w:pPr>
       <w:bookmarkStart w:id="38" w:name="_Toc1246343066"/>
-      <w:bookmarkStart w:id="39" w:name="_Toc194118731"/>
+      <w:bookmarkStart w:id="39" w:name="_Toc194120624"/>
       <w:proofErr w:type="spellStart"/>
       <w:r>
         <w:lastRenderedPageBreak/>
@@ -6409,7 +6343,7 @@
           <w:lang w:val="ru-RU"/>
         </w:rPr>
       </w:pPr>
-      <w:bookmarkStart w:id="40" w:name="_Toc194118732"/>
+      <w:bookmarkStart w:id="40" w:name="_Toc194120625"/>
       <w:r>
         <w:rPr>
           <w:lang w:val="ru-RU"/>
@@ -6537,7 +6471,7 @@
         <w:pStyle w:val="1"/>
       </w:pPr>
       <w:bookmarkStart w:id="41" w:name="_Toc1757023229"/>
-      <w:bookmarkStart w:id="42" w:name="_Toc194118733"/>
+      <w:bookmarkStart w:id="42" w:name="_Toc194120626"/>
       <w:r>
         <w:t>Функциональные требования</w:t>
       </w:r>
@@ -6569,7 +6503,7 @@
       <w:pPr>
         <w:pStyle w:val="2"/>
       </w:pPr>
-      <w:bookmarkStart w:id="43" w:name="_Toc194118734"/>
+      <w:bookmarkStart w:id="43" w:name="_Toc194120627"/>
       <w:r>
         <w:rPr>
           <w:lang w:val="ru-RU"/>
@@ -6632,7 +6566,7 @@
         <w:pStyle w:val="2"/>
       </w:pPr>
       <w:bookmarkStart w:id="45" w:name="_Toc194021290"/>
-      <w:bookmarkStart w:id="46" w:name="_Toc194118735"/>
+      <w:bookmarkStart w:id="46" w:name="_Toc194120628"/>
       <w:r>
         <w:rPr>
           <w:lang w:val="ru-RU"/>
@@ -6852,7 +6786,7 @@
         <w:pStyle w:val="1"/>
       </w:pPr>
       <w:bookmarkStart w:id="47" w:name="_Toc1627570720"/>
-      <w:bookmarkStart w:id="48" w:name="_Toc194118736"/>
+      <w:bookmarkStart w:id="48" w:name="_Toc194120629"/>
       <w:r>
         <w:lastRenderedPageBreak/>
         <w:t>Нефункциональные требования</w:t>
@@ -7461,7 +7395,7 @@
         <w:pStyle w:val="2"/>
       </w:pPr>
       <w:bookmarkStart w:id="49" w:name="_Toc297187473"/>
-      <w:bookmarkStart w:id="50" w:name="_Toc194118737"/>
+      <w:bookmarkStart w:id="50" w:name="_Toc194120630"/>
       <w:proofErr w:type="spellStart"/>
       <w:r>
         <w:lastRenderedPageBreak/>
@@ -7487,7 +7421,7 @@
         </w:rPr>
       </w:pPr>
       <w:bookmarkStart w:id="51" w:name="_Toc1426287885"/>
-      <w:bookmarkStart w:id="52" w:name="_Toc194118738"/>
+      <w:bookmarkStart w:id="52" w:name="_Toc194120631"/>
       <w:proofErr w:type="spellStart"/>
       <w:r>
         <w:t>Макет</w:t>
@@ -7640,7 +7574,7 @@
       </w:pPr>
       <w:bookmarkStart w:id="53" w:name="_Toc355673544"/>
       <w:bookmarkStart w:id="54" w:name="_Toc194021296"/>
-      <w:bookmarkStart w:id="55" w:name="_Toc194118739"/>
+      <w:bookmarkStart w:id="55" w:name="_Toc194120632"/>
       <w:r>
         <w:rPr>
           <w:lang w:val="ru-RU"/>
@@ -7757,7 +7691,7 @@
         </w:rPr>
       </w:pPr>
       <w:bookmarkStart w:id="56" w:name="_Toc311730503"/>
-      <w:bookmarkStart w:id="57" w:name="_Toc194118740"/>
+      <w:bookmarkStart w:id="57" w:name="_Toc194120633"/>
       <w:r>
         <w:rPr>
           <w:lang w:val="ru-RU"/>
@@ -7868,7 +7802,7 @@
       </w:pPr>
       <w:bookmarkStart w:id="58" w:name="_Toc1357566675"/>
       <w:bookmarkStart w:id="59" w:name="_Toc194021298"/>
-      <w:bookmarkStart w:id="60" w:name="_Toc194118741"/>
+      <w:bookmarkStart w:id="60" w:name="_Toc194120634"/>
       <w:r>
         <w:rPr>
           <w:lang w:val="ru-RU"/>
@@ -7976,7 +7910,7 @@
         <w:pStyle w:val="1"/>
       </w:pPr>
       <w:bookmarkStart w:id="61" w:name="_Toc441689862"/>
-      <w:bookmarkStart w:id="62" w:name="_Toc194118742"/>
+      <w:bookmarkStart w:id="62" w:name="_Toc194120635"/>
       <w:r>
         <w:t>Планы на дальнейшее развитие проекта</w:t>
       </w:r>
@@ -7985,40 +7919,73 @@
     </w:p>
     <w:p>
       <w:r>
-        <w:t>После завершения основной разработки планируется разработать мобильное приложение</w:t>
-      </w:r>
-      <w:r>
-        <w:t>,</w:t>
-      </w:r>
-      <w:r>
-        <w:t xml:space="preserve"> улучш</w:t>
-      </w:r>
-      <w:r>
-        <w:t>ить</w:t>
-      </w:r>
-      <w:r>
-        <w:t xml:space="preserve"> аналитик</w:t>
-      </w:r>
-      <w:r>
-        <w:t>у</w:t>
-      </w:r>
-      <w:r>
-        <w:t xml:space="preserve"> пользовательских запросов и внедр</w:t>
-      </w:r>
-      <w:r>
-        <w:t>ить</w:t>
-      </w:r>
-      <w:r>
-        <w:t xml:space="preserve"> систем</w:t>
-      </w:r>
-      <w:r>
-        <w:t>у</w:t>
-      </w:r>
-      <w:r>
-        <w:t xml:space="preserve"> предиктивных ответов</w:t>
-      </w:r>
-      <w:r>
-        <w:t>.</w:t>
+        <w:t xml:space="preserve">После запуска </w:t>
+      </w:r>
+      <w:proofErr w:type="spellStart"/>
+      <w:r>
+        <w:t>MoneyGuard</w:t>
+      </w:r>
+      <w:proofErr w:type="spellEnd"/>
+      <w:r>
+        <w:t xml:space="preserve"> планируется расширение функционала за счёт внедрения семейных аккаунтов, </w:t>
+      </w:r>
+      <w:proofErr w:type="spellStart"/>
+      <w:r>
+        <w:t>кастомных</w:t>
+      </w:r>
+      <w:proofErr w:type="spellEnd"/>
+      <w:r>
+        <w:t xml:space="preserve"> категорий и интеграции с </w:t>
+      </w:r>
+      <w:proofErr w:type="spellStart"/>
+      <w:r>
+        <w:t>Open</w:t>
+      </w:r>
+      <w:proofErr w:type="spellEnd"/>
+      <w:r>
+        <w:t xml:space="preserve"> </w:t>
+      </w:r>
+      <w:proofErr w:type="spellStart"/>
+      <w:r>
+        <w:t>Banking</w:t>
+      </w:r>
+      <w:proofErr w:type="spellEnd"/>
+      <w:r>
+        <w:t xml:space="preserve"> API для автоматического импорта транзакций. ИИ-ассистент </w:t>
+      </w:r>
+      <w:r>
+        <w:lastRenderedPageBreak/>
+        <w:t xml:space="preserve">получит предиктивную аналитику. В планах локализация на английский </w:t>
+      </w:r>
+      <w:r>
+        <w:t>язык</w:t>
+      </w:r>
+      <w:r>
+        <w:t xml:space="preserve">, поддержка </w:t>
+      </w:r>
+      <w:proofErr w:type="spellStart"/>
+      <w:r>
+        <w:t>мультивалютности</w:t>
+      </w:r>
+      <w:proofErr w:type="spellEnd"/>
+      <w:r>
+        <w:t xml:space="preserve">, партнёрства с банками, а также оптимизация для офлайн-режима. Ключевые этапы: Q2 2025 - семейные аккаунты и чат-бот, Q4 2025 - </w:t>
+      </w:r>
+      <w:proofErr w:type="spellStart"/>
+      <w:r>
+        <w:t>Open</w:t>
+      </w:r>
+      <w:proofErr w:type="spellEnd"/>
+      <w:r>
+        <w:t xml:space="preserve"> </w:t>
+      </w:r>
+      <w:proofErr w:type="spellStart"/>
+      <w:r>
+        <w:t>Banking</w:t>
+      </w:r>
+      <w:proofErr w:type="spellEnd"/>
+      <w:r>
+        <w:t>, 2026 - локализация и предиктивная аналитика, с целью создания комплексной финансовой экосистемы.</w:t>
       </w:r>
     </w:p>
     <w:p>
@@ -8026,9 +7993,8 @@
         <w:pStyle w:val="1"/>
       </w:pPr>
       <w:bookmarkStart w:id="63" w:name="_Toc976435230"/>
-      <w:bookmarkStart w:id="64" w:name="_Toc194118743"/>
-      <w:r>
-        <w:lastRenderedPageBreak/>
+      <w:bookmarkStart w:id="64" w:name="_Toc194120636"/>
+      <w:r>
         <w:t>Источники разработки</w:t>
       </w:r>
       <w:bookmarkEnd w:id="63"/>
@@ -8162,7 +8128,7 @@
         <w:pStyle w:val="ad"/>
       </w:pPr>
       <w:bookmarkStart w:id="65" w:name="_Toc1897129901"/>
-      <w:bookmarkStart w:id="66" w:name="_Toc194118744"/>
+      <w:bookmarkStart w:id="66" w:name="_Toc194120637"/>
       <w:r>
         <w:lastRenderedPageBreak/>
         <w:t>Приложение</w:t>
@@ -12378,6 +12344,7 @@
   <w:style w:type="character" w:default="1" w:styleId="a3">
     <w:name w:val="Default Paragraph Font"/>
     <w:uiPriority w:val="1"/>
+    <w:semiHidden/>
     <w:unhideWhenUsed/>
   </w:style>
   <w:style w:type="table" w:default="1" w:styleId="a4">
@@ -13714,7 +13681,7 @@
 </file>
 
 <file path=customXml/itemProps1.xml><?xml version="1.0" encoding="utf-8"?>
-<ds:datastoreItem xmlns:ds="http://schemas.openxmlformats.org/officeDocument/2006/customXml" ds:itemID="{55D41FE8-DC6D-443A-8361-42BF8BF37C12}">
+<ds:datastoreItem xmlns:ds="http://schemas.openxmlformats.org/officeDocument/2006/customXml" ds:itemID="{8ACD5E79-FFF7-49B6-A01B-2F898144A6F1}">
   <ds:schemaRefs>
     <ds:schemaRef ds:uri="http://schemas.openxmlformats.org/officeDocument/2006/bibliography"/>
   </ds:schemaRefs>

</xml_diff>